<commit_message>
changed pip instruct and templates
</commit_message>
<xml_diff>
--- a/templates/pip/pip_template.docx
+++ b/templates/pip/pip_template.docx
@@ -88,22 +88,14 @@
         <w:t xml:space="preserve">Next, I will explain the above passage. This passage makes two key claims. First, when the author says X, what is meant is […]. Second, it says …</w:t>
       </w:r>
     </w:p>
+    <w:bookmarkEnd w:id="21"/>
+    <w:bookmarkStart w:id="22" w:name="section-3.-example"/>
     <w:p>
       <w:pPr>
-        <w:pStyle w:val="BodyText"/>
-      </w:pPr>
-      <w:r>
-        <w:t xml:space="preserve">To illustrate the first claim, it is helpful to think of the following example . . . .</w:t>
-      </w:r>
-    </w:p>
-    <w:bookmarkEnd w:id="21"/>
-    <w:bookmarkStart w:id="22" w:name="section-3.-stance"/>
-    <w:p>
-      <w:pPr>
         <w:pStyle w:val="Heading2"/>
       </w:pPr>
       <w:r>
-        <w:t xml:space="preserve">Section 3. Stance</w:t>
+        <w:t xml:space="preserve">Section 3. Example</w:t>
       </w:r>
     </w:p>
     <w:p>
@@ -111,7 +103,7 @@
         <w:pStyle w:val="FirstParagraph"/>
       </w:pPr>
       <w:r>
-        <w:t xml:space="preserve">The view that X is Y is mistaken for reason Z. In support of reason Z, I present the following argument [Insert Argument Here]. P1 of this argument says ABC. P2 of this argument says DEF.</w:t>
+        <w:t xml:space="preserve">To illustrate the first claim, it is helpful to think of the following example . . . .</w:t>
       </w:r>
     </w:p>
     <w:bookmarkEnd w:id="22"/>

</xml_diff>